<commit_message>
Actualización de plantilla Solicitud_ExamenComplexivoIT112a.docx
</commit_message>
<xml_diff>
--- a/templates/Solicitud_ExamenComplexivoIT112a.docx
+++ b/templates/Solicitud_ExamenComplexivoIT112a.docx
@@ -4,6 +4,11 @@
   <w:body>
     <w:p/>
     <w:p/>
+    <w:p>
+      <w:r>
+        <w:t>dwdawdaaddwadd</w:t>
+      </w:r>
+    </w:p>
     <w:p>
       <w:pPr>
         <w:spacing w:after="0" w:line="240" w:lineRule="auto"/>
@@ -1857,7 +1862,6 @@
         </w:rPr>
         <w:t>{{</w:t>
       </w:r>
-      <w:proofErr w:type="spellStart"/>
       <w:r>
         <w:rPr>
           <w:rFonts w:ascii="Times New Roman" w:eastAsia="Times New Roman" w:hAnsi="Times New Roman" w:cs="Times New Roman"/>
@@ -1890,7 +1894,6 @@
         </w:rPr>
         <w:t>dula</w:t>
       </w:r>
-      <w:proofErr w:type="spellEnd"/>
       <w:r>
         <w:rPr>
           <w:rFonts w:ascii="Times New Roman" w:eastAsia="Times New Roman" w:hAnsi="Times New Roman" w:cs="Times New Roman"/>
@@ -1947,7 +1950,6 @@
         </w:rPr>
         <w:t>{{</w:t>
       </w:r>
-      <w:proofErr w:type="spellStart"/>
       <w:r>
         <w:rPr>
           <w:rFonts w:ascii="Times New Roman" w:eastAsia="Times New Roman" w:hAnsi="Times New Roman" w:cs="Times New Roman"/>
@@ -1980,7 +1982,6 @@
         </w:rPr>
         <w:t>digo</w:t>
       </w:r>
-      <w:proofErr w:type="spellEnd"/>
       <w:r>
         <w:rPr>
           <w:rFonts w:ascii="Times New Roman" w:eastAsia="Times New Roman" w:hAnsi="Times New Roman" w:cs="Times New Roman"/>
@@ -2017,7 +2018,6 @@
           <w:lang w:val="pt-BR" w:eastAsia="es-EC"/>
         </w:rPr>
       </w:pPr>
-      <w:proofErr w:type="spellStart"/>
       <w:r>
         <w:rPr>
           <w:rFonts w:ascii="Times New Roman" w:eastAsia="Times New Roman" w:hAnsi="Times New Roman" w:cs="Times New Roman"/>
@@ -2026,9 +2026,8 @@
           <w:szCs w:val="24"/>
           <w:lang w:val="pt-BR" w:eastAsia="es-EC"/>
         </w:rPr>
-        <w:t>Correo</w:t>
-      </w:r>
-      <w:proofErr w:type="spellEnd"/>
+        <w:t xml:space="preserve">Correo: </w:t>
+      </w:r>
       <w:r>
         <w:rPr>
           <w:rFonts w:ascii="Times New Roman" w:eastAsia="Times New Roman" w:hAnsi="Times New Roman" w:cs="Times New Roman"/>
@@ -2037,19 +2036,8 @@
           <w:szCs w:val="24"/>
           <w:lang w:val="pt-BR" w:eastAsia="es-EC"/>
         </w:rPr>
-        <w:t xml:space="preserve">: </w:t>
-      </w:r>
-      <w:r>
-        <w:rPr>
-          <w:rFonts w:ascii="Times New Roman" w:eastAsia="Times New Roman" w:hAnsi="Times New Roman" w:cs="Times New Roman"/>
-          <w:color w:val="00000A"/>
-          <w:sz w:val="24"/>
-          <w:szCs w:val="24"/>
-          <w:lang w:val="pt-BR" w:eastAsia="es-EC"/>
-        </w:rPr>
         <w:t>{{</w:t>
       </w:r>
-      <w:proofErr w:type="spellStart"/>
       <w:r>
         <w:rPr>
           <w:rFonts w:ascii="Times New Roman" w:eastAsia="Times New Roman" w:hAnsi="Times New Roman" w:cs="Times New Roman"/>
@@ -2084,7 +2072,6 @@
         </w:rPr>
         <w:t>institucional</w:t>
       </w:r>
-      <w:proofErr w:type="spellEnd"/>
       <w:r>
         <w:rPr>
           <w:rFonts w:ascii="Times New Roman" w:eastAsia="Times New Roman" w:hAnsi="Times New Roman" w:cs="Times New Roman"/>
@@ -3243,6 +3230,7 @@
 <ds:datastoreItem xmlns:ds="http://schemas.openxmlformats.org/officeDocument/2006/customXml" ds:itemID="{15778EA3-5FF5-4FB6-99A8-17BEBF584C1A}">
   <ds:schemaRefs>
     <ds:schemaRef ds:uri="http://schemas.openxmlformats.org/officeDocument/2006/bibliography"/>
+    <ds:schemaRef ds:uri="http://www.w3.org/2000/xmlns/"/>
   </ds:schemaRefs>
 </ds:datastoreItem>
 </file>
</xml_diff>